<commit_message>
created feature for downloading closed solicitation in docx file format
</commit_message>
<xml_diff>
--- a/secretariavirtual/common-static/static/temporary-documents/requerimento-numero-67.docx
+++ b/secretariavirtual/common-static/static/temporary-documents/requerimento-numero-67.docx
@@ -5,630 +5,986 @@
     <w:p>
       <w:pPr>
         <w:pStyle w:val="Standard"/>
-      </w:pPr>
+        <w:rPr>
+          <w:rFonts w:ascii="Arial" w:hAnsi="Arial" w:cs="Arial"/>
+          <w:sz w:val="4"/>
+          <w:szCs w:val="4"/>
+        </w:rPr>
+      </w:pPr>
+    </w:p>
+    <w:p>
+      <w:pPr>
+        <w:pStyle w:val="Standard"/>
+        <w:rPr>
+          <w:b/>
+          <w:color w:val="FFFFFF"/>
+          <w:sz w:val="16"/>
+          <w:szCs w:val="16"/>
+          <w:shd w:val="clear" w:color="auto" w:fill="000000"/>
+        </w:rPr>
+      </w:pPr>
+      <w:r>
+        <w:rPr>
+          <w:b/>
+          <w:color w:val="FFFFFF"/>
+          <w:sz w:val="16"/>
+          <w:szCs w:val="16"/>
+          <w:shd w:val="clear" w:color="auto" w:fill="000000"/>
+        </w:rPr>
+        <w:t>DADOS DO SOLICITANTE</w:t>
+      </w:r>
+    </w:p>
+    <w:p>
+      <w:pPr>
+        <w:pStyle w:val="Standard"/>
+        <w:rPr>
+          <w:b/>
+          <w:color w:val="FFFFFF"/>
+          <w:sz w:val="10"/>
+          <w:szCs w:val="10"/>
+        </w:rPr>
+      </w:pPr>
+    </w:p>
+    <w:p>
+      <w:pPr>
+        <w:pStyle w:val="Standard"/>
+        <w:rPr>
+          <w:b/>
+          <w:color w:val="FFFFFF"/>
+          <w:sz w:val="10"/>
+          <w:szCs w:val="10"/>
+        </w:rPr>
+      </w:pPr>
+    </w:p>
+    <w:tbl>
+      <w:tblPr>
+        <w:tblW w:w="9781" w:type="dxa"/>
+        <w:tblInd w:w="-5" w:type="dxa"/>
+        <w:tblLayout w:type="fixed"/>
+        <w:tblCellMar>
+          <w:left w:w="10" w:type="dxa"/>
+          <w:right w:w="10" w:type="dxa"/>
+        </w:tblCellMar>
+        <w:tblLook w:val="0000" w:firstRow="0" w:lastRow="0" w:firstColumn="0" w:lastColumn="0" w:noHBand="0" w:noVBand="0"/>
+      </w:tblPr>
+      <w:tblGrid>
+        <w:gridCol w:w="2127"/>
+        <w:gridCol w:w="1701"/>
+        <w:gridCol w:w="1984"/>
+        <w:gridCol w:w="1843"/>
+        <w:gridCol w:w="2126"/>
+      </w:tblGrid>
+      <w:tr>
+        <w:trPr>
+          <w:trHeight w:hRule="exact" w:val="312"/>
+        </w:trPr>
+        <w:tc>
+          <w:tcPr>
+            <w:tcW w:w="9781" w:type="dxa"/>
+            <w:gridSpan w:val="5"/>
+            <w:tcBorders>
+              <w:top w:val="single" w:sz="4" w:space="0" w:color="00000A"/>
+              <w:left w:val="single" w:sz="4" w:space="0" w:color="00000A"/>
+              <w:bottom w:val="single" w:sz="4" w:space="0" w:color="00000A"/>
+              <w:right w:val="single" w:sz="4" w:space="0" w:color="00000A"/>
+            </w:tcBorders>
+            <w:tcMar>
+              <w:top w:w="0" w:type="dxa"/>
+              <w:left w:w="113" w:type="dxa"/>
+              <w:bottom w:w="0" w:type="dxa"/>
+              <w:right w:w="108" w:type="dxa"/>
+            </w:tcMar>
+            <w:vAlign w:val="center"/>
+          </w:tcPr>
+          <w:p>
+            <w:pPr>
+              <w:pStyle w:val="Standard"/>
+              <w:rPr>
+                <w:b/>
+                <w:sz w:val="16"/>
+                <w:szCs w:val="16"/>
+              </w:rPr>
+            </w:pPr>
+            <w:r>
+              <w:rPr>
+                <w:b/>
+                <w:sz w:val="16"/>
+                <w:szCs w:val="16"/>
+              </w:rPr>
+              <w:t>NOME DO ALUNO:</w:t>
+            </w:r>
+            <w:r>
+              <w:rPr>
+                <w:b/>
+                <w:sz w:val="16"/>
+                <w:szCs w:val="16"/>
+              </w:rPr>
+              <w:t xml:space="preserve"> </w:t>
+            </w:r>
+            <w:r>
+              <w:rPr>
+                <w:sz w:val="16"/>
+                <w:szCs w:val="16"/>
+              </w:rPr>
+              <w:t>Bruno</w:t>
+            </w:r>
+            <w:r>
+              <w:rPr>
+                <w:b/>
+                <w:sz w:val="16"/>
+                <w:szCs w:val="16"/>
+              </w:rPr>
+              <w:t xml:space="preserve"> </w:t>
+            </w:r>
+          </w:p>
+        </w:tc>
+      </w:tr>
+      <w:tr>
+        <w:trPr>
+          <w:trHeight w:hRule="exact" w:val="312"/>
+        </w:trPr>
+        <w:tc>
+          <w:tcPr>
+            <w:tcW w:w="9781" w:type="dxa"/>
+            <w:gridSpan w:val="5"/>
+            <w:tcBorders>
+              <w:top w:val="single" w:sz="4" w:space="0" w:color="00000A"/>
+              <w:left w:val="single" w:sz="4" w:space="0" w:color="00000A"/>
+              <w:bottom w:val="single" w:sz="4" w:space="0" w:color="00000A"/>
+              <w:right w:val="single" w:sz="4" w:space="0" w:color="00000A"/>
+            </w:tcBorders>
+            <w:tcMar>
+              <w:top w:w="0" w:type="dxa"/>
+              <w:left w:w="113" w:type="dxa"/>
+              <w:bottom w:w="0" w:type="dxa"/>
+              <w:right w:w="108" w:type="dxa"/>
+            </w:tcMar>
+            <w:vAlign w:val="center"/>
+          </w:tcPr>
+          <w:p>
+            <w:pPr>
+              <w:pStyle w:val="Standard"/>
+              <w:rPr>
+                <w:b/>
+                <w:sz w:val="16"/>
+                <w:szCs w:val="16"/>
+              </w:rPr>
+            </w:pPr>
+            <w:r>
+              <w:rPr>
+                <w:b/>
+                <w:sz w:val="16"/>
+                <w:szCs w:val="16"/>
+              </w:rPr>
+              <w:t xml:space="preserve">E-MAIL:  </w:t>
+            </w:r>
+            <w:r>
+              <w:rPr>
+                <w:sz w:val="20"/>
+                <w:szCs w:val="20"/>
+              </w:rPr>
+              <w:t>E-mail não informado</w:t>
+            </w:r>
+          </w:p>
+        </w:tc>
+      </w:tr>
+      <w:tr>
+        <w:trPr>
+          <w:trHeight w:hRule="exact" w:val="216"/>
+        </w:trPr>
+        <w:tc>
+          <w:tcPr>
+            <w:tcW w:w="2127" w:type="dxa"/>
+            <w:tcBorders>
+              <w:top w:val="single" w:sz="4" w:space="0" w:color="00000A"/>
+              <w:left w:val="single" w:sz="4" w:space="0" w:color="00000A"/>
+              <w:bottom w:val="single" w:sz="4" w:space="0" w:color="00000A"/>
+              <w:right w:val="single" w:sz="4" w:space="0" w:color="00000A"/>
+            </w:tcBorders>
+            <w:shd w:val="clear" w:color="auto" w:fill="D9D9D9"/>
+            <w:tcMar>
+              <w:top w:w="0" w:type="dxa"/>
+              <w:left w:w="113" w:type="dxa"/>
+              <w:bottom w:w="0" w:type="dxa"/>
+              <w:right w:w="108" w:type="dxa"/>
+            </w:tcMar>
+            <w:vAlign w:val="center"/>
+          </w:tcPr>
+          <w:p>
+            <w:pPr>
+              <w:pStyle w:val="Standard"/>
+              <w:spacing w:line="360" w:lineRule="auto"/>
+              <w:jc w:val="center"/>
+              <w:rPr>
+                <w:b/>
+                <w:sz w:val="16"/>
+                <w:szCs w:val="16"/>
+              </w:rPr>
+            </w:pPr>
+            <w:r>
+              <w:rPr>
+                <w:b/>
+                <w:sz w:val="16"/>
+                <w:szCs w:val="16"/>
+              </w:rPr>
+              <w:t>CURSO</w:t>
+            </w:r>
+          </w:p>
+        </w:tc>
+        <w:tc>
+          <w:tcPr>
+            <w:tcW w:w="1701" w:type="dxa"/>
+            <w:tcBorders>
+              <w:top w:val="single" w:sz="4" w:space="0" w:color="00000A"/>
+              <w:left w:val="single" w:sz="4" w:space="0" w:color="00000A"/>
+              <w:bottom w:val="single" w:sz="4" w:space="0" w:color="00000A"/>
+              <w:right w:val="single" w:sz="4" w:space="0" w:color="00000A"/>
+            </w:tcBorders>
+            <w:shd w:val="clear" w:color="auto" w:fill="D9D9D9"/>
+            <w:tcMar>
+              <w:top w:w="0" w:type="dxa"/>
+              <w:left w:w="113" w:type="dxa"/>
+              <w:bottom w:w="0" w:type="dxa"/>
+              <w:right w:w="108" w:type="dxa"/>
+            </w:tcMar>
+            <w:vAlign w:val="center"/>
+          </w:tcPr>
+          <w:p>
+            <w:pPr>
+              <w:pStyle w:val="Standard"/>
+              <w:spacing w:line="360" w:lineRule="auto"/>
+              <w:jc w:val="center"/>
+              <w:rPr>
+                <w:b/>
+                <w:sz w:val="16"/>
+                <w:szCs w:val="16"/>
+              </w:rPr>
+            </w:pPr>
+            <w:r>
+              <w:rPr>
+                <w:b/>
+                <w:sz w:val="16"/>
+                <w:szCs w:val="16"/>
+              </w:rPr>
+              <w:t>PERÍODO/TURMA</w:t>
+            </w:r>
+          </w:p>
+        </w:tc>
+        <w:tc>
+          <w:tcPr>
+            <w:tcW w:w="1984" w:type="dxa"/>
+            <w:tcBorders>
+              <w:top w:val="single" w:sz="4" w:space="0" w:color="00000A"/>
+              <w:left w:val="single" w:sz="4" w:space="0" w:color="00000A"/>
+              <w:bottom w:val="single" w:sz="4" w:space="0" w:color="00000A"/>
+              <w:right w:val="single" w:sz="4" w:space="0" w:color="00000A"/>
+            </w:tcBorders>
+            <w:shd w:val="clear" w:color="auto" w:fill="D9D9D9"/>
+            <w:tcMar>
+              <w:top w:w="0" w:type="dxa"/>
+              <w:left w:w="113" w:type="dxa"/>
+              <w:bottom w:w="0" w:type="dxa"/>
+              <w:right w:w="108" w:type="dxa"/>
+            </w:tcMar>
+            <w:vAlign w:val="center"/>
+          </w:tcPr>
+          <w:p>
+            <w:pPr>
+              <w:pStyle w:val="Standard"/>
+              <w:spacing w:line="360" w:lineRule="auto"/>
+              <w:jc w:val="center"/>
+              <w:rPr>
+                <w:b/>
+                <w:sz w:val="16"/>
+                <w:szCs w:val="16"/>
+              </w:rPr>
+            </w:pPr>
+            <w:r>
+              <w:rPr>
+                <w:b/>
+                <w:sz w:val="16"/>
+                <w:szCs w:val="16"/>
+              </w:rPr>
+              <w:t>MATRÍCULA</w:t>
+            </w:r>
+          </w:p>
+        </w:tc>
+        <w:tc>
+          <w:tcPr>
+            <w:tcW w:w="3969" w:type="dxa"/>
+            <w:gridSpan w:val="2"/>
+            <w:tcBorders>
+              <w:top w:val="single" w:sz="4" w:space="0" w:color="00000A"/>
+              <w:left w:val="single" w:sz="4" w:space="0" w:color="00000A"/>
+              <w:bottom w:val="single" w:sz="4" w:space="0" w:color="00000A"/>
+              <w:right w:val="single" w:sz="4" w:space="0" w:color="00000A"/>
+            </w:tcBorders>
+            <w:shd w:val="clear" w:color="auto" w:fill="D9D9D9"/>
+            <w:tcMar>
+              <w:top w:w="0" w:type="dxa"/>
+              <w:left w:w="113" w:type="dxa"/>
+              <w:bottom w:w="0" w:type="dxa"/>
+              <w:right w:w="108" w:type="dxa"/>
+            </w:tcMar>
+            <w:vAlign w:val="center"/>
+          </w:tcPr>
+          <w:p>
+            <w:pPr>
+              <w:pStyle w:val="Standard"/>
+              <w:spacing w:line="360" w:lineRule="auto"/>
+              <w:jc w:val="center"/>
+              <w:rPr>
+                <w:b/>
+                <w:sz w:val="16"/>
+                <w:szCs w:val="16"/>
+              </w:rPr>
+            </w:pPr>
+            <w:r>
+              <w:rPr>
+                <w:b/>
+                <w:sz w:val="16"/>
+                <w:szCs w:val="16"/>
+              </w:rPr>
+              <w:t>TELEFONES</w:t>
+            </w:r>
+          </w:p>
+        </w:tc>
+      </w:tr>
+      <w:tr>
+        <w:trPr>
+          <w:trHeight w:hRule="exact" w:val="814"/>
+        </w:trPr>
+        <w:tc>
+          <w:tcPr>
+            <w:tcW w:w="2127" w:type="dxa"/>
+            <w:tcBorders>
+              <w:top w:val="single" w:sz="4" w:space="0" w:color="00000A"/>
+              <w:left w:val="single" w:sz="4" w:space="0" w:color="00000A"/>
+              <w:bottom w:val="single" w:sz="4" w:space="0" w:color="00000A"/>
+              <w:right w:val="single" w:sz="4" w:space="0" w:color="00000A"/>
+            </w:tcBorders>
+            <w:tcMar>
+              <w:top w:w="0" w:type="dxa"/>
+              <w:left w:w="113" w:type="dxa"/>
+              <w:bottom w:w="0" w:type="dxa"/>
+              <w:right w:w="108" w:type="dxa"/>
+            </w:tcMar>
+          </w:tcPr>
+          <w:p>
+            <w:pPr>
+              <w:pStyle w:val="Standard"/>
+              <w:spacing w:line="360" w:lineRule="auto"/>
+              <w:rPr>
+                <w:sz w:val="20"/>
+                <w:szCs w:val="20"/>
+              </w:rPr>
+            </w:pPr>
+            <w:r>
+              <w:rPr>
+                <w:sz w:val="20"/>
+                <w:szCs w:val="20"/>
+              </w:rPr>
+              <w:t>Tecnólogo em gestão pública</w:t>
+            </w:r>
+          </w:p>
+        </w:tc>
+        <w:tc>
+          <w:tcPr>
+            <w:tcW w:w="1701" w:type="dxa"/>
+            <w:tcBorders>
+              <w:top w:val="single" w:sz="4" w:space="0" w:color="00000A"/>
+              <w:left w:val="single" w:sz="4" w:space="0" w:color="00000A"/>
+              <w:bottom w:val="single" w:sz="4" w:space="0" w:color="00000A"/>
+              <w:right w:val="single" w:sz="4" w:space="0" w:color="00000A"/>
+            </w:tcBorders>
+            <w:tcMar>
+              <w:top w:w="0" w:type="dxa"/>
+              <w:left w:w="113" w:type="dxa"/>
+              <w:bottom w:w="0" w:type="dxa"/>
+              <w:right w:w="108" w:type="dxa"/>
+            </w:tcMar>
+          </w:tcPr>
+          <w:p>
+            <w:pPr>
+              <w:pStyle w:val="Standard"/>
+              <w:spacing w:line="360" w:lineRule="auto"/>
+              <w:rPr>
+                <w:sz w:val="16"/>
+                <w:szCs w:val="16"/>
+              </w:rPr>
+            </w:pPr>
+            <w:r>
+              <w:rPr>
+                <w:sz w:val="16"/>
+                <w:szCs w:val="16"/>
+              </w:rPr>
+              <w:t>10</w:t>
+            </w:r>
+            <w:r>
+              <w:rPr>
+                <w:sz w:val="16"/>
+                <w:szCs w:val="16"/>
+              </w:rPr>
+              <w:t xml:space="preserve"> / </w:t>
+            </w:r>
+            <w:r>
+              <w:rPr>
+                <w:sz w:val="16"/>
+                <w:szCs w:val="16"/>
+              </w:rPr>
+              <w:t>A</w:t>
+            </w:r>
+          </w:p>
+        </w:tc>
+        <w:tc>
+          <w:tcPr>
+            <w:tcW w:w="1984" w:type="dxa"/>
+            <w:tcBorders>
+              <w:top w:val="single" w:sz="4" w:space="0" w:color="00000A"/>
+              <w:left w:val="single" w:sz="4" w:space="0" w:color="00000A"/>
+              <w:bottom w:val="single" w:sz="4" w:space="0" w:color="00000A"/>
+              <w:right w:val="single" w:sz="4" w:space="0" w:color="00000A"/>
+            </w:tcBorders>
+            <w:tcMar>
+              <w:top w:w="0" w:type="dxa"/>
+              <w:left w:w="113" w:type="dxa"/>
+              <w:bottom w:w="0" w:type="dxa"/>
+              <w:right w:w="108" w:type="dxa"/>
+            </w:tcMar>
+          </w:tcPr>
+          <w:p>
+            <w:pPr>
+              <w:pStyle w:val="Standard"/>
+              <w:spacing w:line="360" w:lineRule="auto"/>
+              <w:rPr>
+                <w:sz w:val="20"/>
+                <w:szCs w:val="20"/>
+              </w:rPr>
+            </w:pPr>
+            <w:r>
+              <w:rPr>
+                <w:sz w:val="20"/>
+                <w:szCs w:val="20"/>
+              </w:rPr>
+              <w:t>Matrícula não informada</w:t>
+            </w:r>
+          </w:p>
+        </w:tc>
+        <w:tc>
+          <w:tcPr>
+            <w:tcW w:w="1843" w:type="dxa"/>
+            <w:tcBorders>
+              <w:top w:val="single" w:sz="4" w:space="0" w:color="00000A"/>
+              <w:left w:val="single" w:sz="4" w:space="0" w:color="00000A"/>
+              <w:bottom w:val="single" w:sz="4" w:space="0" w:color="00000A"/>
+              <w:right w:val="single" w:sz="4" w:space="0" w:color="00000A"/>
+            </w:tcBorders>
+            <w:tcMar>
+              <w:top w:w="0" w:type="dxa"/>
+              <w:left w:w="113" w:type="dxa"/>
+              <w:bottom w:w="0" w:type="dxa"/>
+              <w:right w:w="108" w:type="dxa"/>
+            </w:tcMar>
+          </w:tcPr>
+          <w:p>
+            <w:pPr>
+              <w:pStyle w:val="Standard"/>
+              <w:spacing w:line="360" w:lineRule="auto"/>
+              <w:rPr>
+                <w:sz w:val="20"/>
+                <w:szCs w:val="20"/>
+              </w:rPr>
+            </w:pPr>
+            <w:r>
+              <w:rPr>
+                <w:sz w:val="20"/>
+                <w:szCs w:val="20"/>
+              </w:rPr>
+              <w:t>Telefone não informado</w:t>
+            </w:r>
+          </w:p>
+        </w:tc>
+        <w:tc>
+          <w:tcPr>
+            <w:tcW w:w="2126" w:type="dxa"/>
+            <w:tcBorders>
+              <w:top w:val="single" w:sz="4" w:space="0" w:color="00000A"/>
+              <w:left w:val="single" w:sz="4" w:space="0" w:color="00000A"/>
+              <w:bottom w:val="single" w:sz="4" w:space="0" w:color="00000A"/>
+              <w:right w:val="single" w:sz="4" w:space="0" w:color="00000A"/>
+            </w:tcBorders>
+            <w:tcMar>
+              <w:top w:w="0" w:type="dxa"/>
+              <w:left w:w="113" w:type="dxa"/>
+              <w:bottom w:w="0" w:type="dxa"/>
+              <w:right w:w="108" w:type="dxa"/>
+            </w:tcMar>
+          </w:tcPr>
+          <w:p>
+            <w:pPr>
+              <w:pStyle w:val="Standard"/>
+              <w:spacing w:line="360" w:lineRule="auto"/>
+              <w:rPr>
+                <w:sz w:val="20"/>
+                <w:szCs w:val="20"/>
+              </w:rPr>
+            </w:pPr>
+            <w:r>
+              <w:rPr>
+                <w:sz w:val="20"/>
+                <w:szCs w:val="20"/>
+              </w:rPr>
+              <w:t>Telefone não informado</w:t>
+            </w:r>
+          </w:p>
+        </w:tc>
+      </w:tr>
+    </w:tbl>
+    <w:p>
+      <w:pPr>
+        <w:pStyle w:val="Standard"/>
+        <w:rPr>
+          <w:b/>
+          <w:color w:val="FFFFFF"/>
+          <w:sz w:val="12"/>
+          <w:szCs w:val="12"/>
+          <w:shd w:val="clear" w:color="auto" w:fill="000000"/>
+        </w:rPr>
+      </w:pPr>
+    </w:p>
+    <w:p>
+      <w:pPr>
+        <w:pStyle w:val="Standard"/>
+        <w:rPr>
+          <w:b/>
+          <w:color w:val="FFFFFF"/>
+          <w:sz w:val="16"/>
+          <w:szCs w:val="16"/>
+          <w:shd w:val="clear" w:color="auto" w:fill="000000"/>
+        </w:rPr>
+      </w:pPr>
+    </w:p>
+    <w:p>
+      <w:pPr>
+        <w:pStyle w:val="Standard"/>
+      </w:pPr>
+      <w:r>
+        <w:rPr>
+          <w:b/>
+          <w:color w:val="FFFFFF"/>
+          <w:sz w:val="16"/>
+          <w:szCs w:val="16"/>
+          <w:shd w:val="clear" w:color="auto" w:fill="000000"/>
+        </w:rPr>
+        <w:t>SITUAÇÃO ACADÊMI</w:t>
+      </w:r>
+      <w:r>
+        <w:rPr>
+          <w:b/>
+          <w:color w:val="FFFFFF"/>
+          <w:sz w:val="16"/>
+          <w:szCs w:val="16"/>
+          <w:shd w:val="clear" w:color="auto" w:fill="000000"/>
+        </w:rPr>
+        <w:t>CA</w:t>
+      </w:r>
+    </w:p>
+    <w:p>
+      <w:pPr>
+        <w:pStyle w:val="Standard"/>
+        <w:rPr>
+          <w:b/>
+          <w:i/>
+          <w:sz w:val="16"/>
+          <w:szCs w:val="16"/>
+        </w:rPr>
+      </w:pPr>
+    </w:p>
+    <w:p>
+      <w:pPr>
+        <w:pStyle w:val="Standard"/>
+      </w:pPr>
+      <w:r>
+        <w:rPr>
+          <w:noProof/>
+        </w:rPr>
+        <w:t>Não está mais cursando</w:t>
+      </w:r>
+    </w:p>
+    <w:p>
+      <w:pPr>
+        <w:pStyle w:val="Standard"/>
+        <w:rPr>
+          <w:b/>
+          <w:color w:val="FFFFFF"/>
+          <w:sz w:val="12"/>
+          <w:szCs w:val="12"/>
+          <w:u w:val="single"/>
+          <w:shd w:val="clear" w:color="auto" w:fill="000000"/>
+        </w:rPr>
+      </w:pPr>
+      <w:bookmarkStart w:id="0" w:name="_GoBack"/>
+      <w:bookmarkEnd w:id="0"/>
+    </w:p>
+    <w:p>
+      <w:pPr>
+        <w:pStyle w:val="Standard"/>
+        <w:rPr>
+          <w:b/>
+          <w:color w:val="FFFFFF"/>
+          <w:sz w:val="12"/>
+          <w:szCs w:val="12"/>
+          <w:shd w:val="clear" w:color="auto" w:fill="000000"/>
+        </w:rPr>
+      </w:pPr>
+    </w:p>
+    <w:p>
+      <w:pPr>
+        <w:pStyle w:val="Standard"/>
+        <w:rPr>
+          <w:b/>
+          <w:color w:val="FFFFFF"/>
+          <w:sz w:val="16"/>
+          <w:szCs w:val="16"/>
+        </w:rPr>
+      </w:pPr>
+      <w:r>
+        <w:rPr>
+          <w:b/>
+          <w:color w:val="FFFFFF"/>
+          <w:sz w:val="16"/>
+          <w:szCs w:val="16"/>
+          <w:shd w:val="clear" w:color="auto" w:fill="000000"/>
+        </w:rPr>
+        <w:t>SOLICITAÇÃO</w:t>
+      </w:r>
+      <w:r>
+        <w:rPr>
+          <w:b/>
+          <w:color w:val="FFFFFF"/>
+          <w:sz w:val="16"/>
+          <w:szCs w:val="16"/>
+        </w:rPr>
+        <w:t>:</w:t>
+      </w:r>
+    </w:p>
+    <w:p>
+      <w:pPr>
+        <w:pStyle w:val="Standard"/>
+      </w:pPr>
+    </w:p>
+    <w:p>
+      <w:pPr>
+        <w:pStyle w:val="Standard"/>
+      </w:pPr>
+      <w:r>
+        <w:rPr>
+          <w:noProof/>
+        </w:rPr>
+        <w:t>Revisão de Notas</w:t>
+      </w:r>
+    </w:p>
+    <w:p>
+      <w:pPr>
+        <w:pStyle w:val="Standard"/>
+      </w:pPr>
+    </w:p>
+    <w:p>
+      <w:pPr>
+        <w:pStyle w:val="Standard"/>
+        <w:rPr>
+          <w:b/>
+        </w:rPr>
+      </w:pPr>
+      <w:r>
+        <w:rPr>
+          <w:b/>
+        </w:rPr>
+        <w:t>Justificativa:</w:t>
+      </w:r>
+    </w:p>
+    <w:p>
+      <w:pPr>
+        <w:pStyle w:val="Standard"/>
+      </w:pPr>
+      <w:r>
+        <w:rPr>
+          <w:noProof/>
+        </w:rPr>
+        <w:t>asdasdasdasdasd</w:t>
+      </w:r>
+    </w:p>
+    <w:p>
+      <w:pPr>
+        <w:pStyle w:val="Standard"/>
+        <w:rPr>
+          <w:b/>
+          <w:color w:val="FFFFFF"/>
+          <w:sz w:val="16"/>
+          <w:szCs w:val="16"/>
+          <w:shd w:val="clear" w:color="auto" w:fill="000000"/>
+        </w:rPr>
+      </w:pPr>
+    </w:p>
+    <w:p>
+      <w:pPr>
+        <w:pStyle w:val="Standard"/>
+        <w:spacing w:line="360" w:lineRule="auto"/>
+        <w:outlineLvl w:val="0"/>
+        <w:rPr>
+          <w:b/>
+          <w:color w:val="FFFFFF"/>
+          <w:sz w:val="16"/>
+          <w:szCs w:val="16"/>
+          <w:shd w:val="clear" w:color="auto" w:fill="000000"/>
+        </w:rPr>
+      </w:pPr>
+    </w:p>
+    <w:p>
+      <w:pPr>
+        <w:pStyle w:val="Standard"/>
+        <w:spacing w:line="360" w:lineRule="auto"/>
+        <w:outlineLvl w:val="0"/>
+        <w:rPr>
+          <w:b/>
+        </w:rPr>
+      </w:pPr>
+      <w:r>
+        <w:rPr>
+          <w:b/>
+        </w:rPr>
+        <w:t xml:space="preserve">Parecer </w:t>
+      </w:r>
+      <w:r>
+        <w:rPr>
+          <w:b/>
+        </w:rPr>
+        <w:t>S</w:t>
+      </w:r>
+      <w:r>
+        <w:rPr>
+          <w:b/>
+        </w:rPr>
+        <w:t>ecretaria</w:t>
+      </w:r>
+      <w:r>
+        <w:rPr>
+          <w:b/>
+        </w:rPr>
+        <w:t>:</w:t>
+      </w:r>
+    </w:p>
+    <w:p>
+      <w:pPr>
+        <w:pStyle w:val="Standard"/>
+        <w:spacing w:line="360" w:lineRule="auto"/>
+        <w:outlineLvl w:val="0"/>
+      </w:pPr>
+      <w:r>
+        <w:rPr>
+          <w:noProof/>
+        </w:rPr>
+        <w:t>Novo parecer da secretaria 2</w:t>
+      </w:r>
+    </w:p>
+    <w:p>
+      <w:pPr>
+        <w:pStyle w:val="Standard"/>
+        <w:spacing w:line="360" w:lineRule="auto"/>
+        <w:outlineLvl w:val="0"/>
+      </w:pPr>
+    </w:p>
+    <w:p>
+      <w:pPr>
+        <w:pStyle w:val="Standard"/>
+        <w:spacing w:line="360" w:lineRule="auto"/>
+        <w:outlineLvl w:val="0"/>
+        <w:rPr>
+          <w:b/>
+        </w:rPr>
+      </w:pPr>
+      <w:r>
+        <w:rPr>
+          <w:b/>
+        </w:rPr>
+        <w:t>Parecer Coordenação:</w:t>
+      </w:r>
+    </w:p>
+    <w:p>
+      <w:pPr>
+        <w:pStyle w:val="Standard"/>
+        <w:spacing w:line="360" w:lineRule="auto"/>
+        <w:outlineLvl w:val="0"/>
+      </w:pPr>
+      <w:r>
+        <w:rPr>
+          <w:noProof/>
+        </w:rPr>
+        <w:t>Parecer da coordenação feito</w:t>
+      </w:r>
+    </w:p>
+    <w:p>
+      <w:pPr>
+        <w:pStyle w:val="Standard"/>
+        <w:spacing w:line="360" w:lineRule="auto"/>
+        <w:outlineLvl w:val="0"/>
+      </w:pPr>
+    </w:p>
+    <w:p>
+      <w:pPr>
+        <w:pStyle w:val="Standard"/>
+        <w:spacing w:line="360" w:lineRule="auto"/>
+        <w:outlineLvl w:val="0"/>
+        <w:rPr>
+          <w:b/>
+        </w:rPr>
+      </w:pPr>
+      <w:r>
+        <w:rPr>
+          <w:b/>
+        </w:rPr>
+        <w:t>Parecer Diretoria:</w:t>
+      </w:r>
+    </w:p>
+    <w:p>
+      <w:pPr>
+        <w:pStyle w:val="Standard"/>
+        <w:spacing w:line="360" w:lineRule="auto"/>
+        <w:outlineLvl w:val="0"/>
+      </w:pPr>
+      <w:r>
+        <w:rPr>
+          <w:noProof/>
+        </w:rPr>
+        <w:t>Novo parecer da diretoria</w:t>
+      </w:r>
+    </w:p>
+    <w:p>
+      <w:pPr>
+        <w:pStyle w:val="Standard"/>
+        <w:spacing w:line="360" w:lineRule="auto"/>
+        <w:outlineLvl w:val="0"/>
+      </w:pPr>
+    </w:p>
+    <w:p>
+      <w:pPr>
+        <w:pStyle w:val="Standard"/>
+        <w:spacing w:line="360" w:lineRule="auto"/>
+        <w:outlineLvl w:val="0"/>
+        <w:rPr>
+          <w:b/>
+        </w:rPr>
+      </w:pPr>
+      <w:r>
+        <w:rPr>
+          <w:b/>
+        </w:rPr>
+        <w:t>Parecer NAPES:</w:t>
+      </w:r>
+    </w:p>
+    <w:p>
+      <w:pPr>
+        <w:pStyle w:val="Standard"/>
+        <w:spacing w:line="360" w:lineRule="auto"/>
+        <w:outlineLvl w:val="0"/>
+      </w:pPr>
+      <w:r>
+        <w:rPr>
+          <w:noProof/>
+        </w:rPr>
+        <w:t>Parecer do Napes feito</w:t>
+      </w:r>
+    </w:p>
+    <w:p>
+      <w:pPr>
+        <w:pStyle w:val="Standard"/>
+        <w:spacing w:line="360" w:lineRule="auto"/>
+        <w:outlineLvl w:val="0"/>
+      </w:pPr>
+    </w:p>
+    <w:p>
+      <w:pPr>
+        <w:pStyle w:val="Standard"/>
+        <w:spacing w:line="360" w:lineRule="auto"/>
+        <w:outlineLvl w:val="0"/>
+        <w:rPr>
+          <w:b/>
+        </w:rPr>
+      </w:pPr>
+      <w:r>
+        <w:rPr>
+          <w:b/>
+        </w:rPr>
+        <w:t>Parecer Financeiro:</w:t>
+      </w:r>
+    </w:p>
+    <w:p>
+      <w:pPr>
+        <w:pStyle w:val="Standard"/>
+        <w:spacing w:line="360" w:lineRule="auto"/>
+        <w:outlineLvl w:val="0"/>
+      </w:pPr>
+      <w:r>
+        <w:rPr>
+          <w:noProof/>
+        </w:rPr>
+        <w:t>Parecer do financeiro feito</w:t>
+      </w:r>
+    </w:p>
+    <w:p>
+      <w:pPr>
+        <w:pStyle w:val="Standard"/>
+        <w:spacing w:line="360" w:lineRule="auto"/>
+        <w:outlineLvl w:val="0"/>
+      </w:pPr>
+    </w:p>
+    <w:p>
+      <w:pPr>
+        <w:pStyle w:val="Standard"/>
+        <w:spacing w:line="360" w:lineRule="auto"/>
+        <w:outlineLvl w:val="0"/>
+        <w:rPr>
+          <w:b/>
+        </w:rPr>
+      </w:pPr>
+      <w:r>
+        <w:rPr>
+          <w:b/>
+        </w:rPr>
+        <w:t>Parecer Biblioteca:</w:t>
+      </w:r>
+    </w:p>
+    <w:p>
+      <w:pPr>
+        <w:pStyle w:val="Standard"/>
+        <w:spacing w:line="360" w:lineRule="auto"/>
+        <w:outlineLvl w:val="0"/>
+      </w:pPr>
+      <w:r>
+        <w:rPr>
+          <w:noProof/>
+        </w:rPr>
+        <w:t>Novo parecer da bilbioteca 2</w:t>
+      </w:r>
+      <w:r>
+        <w:rPr>
+          <w:rFonts w:ascii="Arial" w:hAnsi="Arial" w:cs="Arial"/>
+          <w:vanish/>
+          <w:kern w:val="0"/>
+          <w:sz w:val="16"/>
+          <w:szCs w:val="16"/>
+        </w:rPr>
+        <w:t>Parte superior do formulário</w:t>
+      </w:r>
     </w:p>
     <w:p>
       <w:pPr>
         <w:pStyle w:val="Standard"/>
         <w:spacing w:line="360" w:lineRule="auto"/>
         <w:ind w:firstLine="708"/>
+        <w:jc w:val="center"/>
         <w:outlineLvl w:val="0"/>
       </w:pPr>
-      <w:r>
-        <w:t>Nome do Aluno:</w:t>
-      </w:r>
-      <w:r>
-        <w:t>Bruno</w:t>
-      </w:r>
-      <w:r>
-        <w:tab/>
-      </w:r>
-      <w:r>
-        <w:tab/>
-      </w:r>
-      <w:r>
-        <w:tab/>
-        <w:t>Matrícula:</w:t>
-      </w:r>
-      <w:r>
-        <w:t>Matrícula não informada</w:t>
-      </w:r>
-    </w:p>
-    <w:p>
-      <w:pPr>
-        <w:pStyle w:val="Standard"/>
-        <w:spacing w:line="360" w:lineRule="auto"/>
-        <w:ind w:firstLine="708"/>
-        <w:outlineLvl w:val="0"/>
-      </w:pPr>
-    </w:p>
-    <w:p>
-      <w:pPr>
-        <w:pStyle w:val="Standard"/>
-        <w:spacing w:line="360" w:lineRule="auto"/>
-        <w:ind w:firstLine="708"/>
-        <w:outlineLvl w:val="0"/>
-      </w:pPr>
-      <w:r>
-        <w:t>E-mail:</w:t>
-      </w:r>
-      <w:r>
-        <w:t>E-mail não informado</w:t>
-      </w:r>
-      <w:r>
-        <w:tab/>
-      </w:r>
-      <w:r>
-        <w:tab/>
-      </w:r>
-      <w:r>
-        <w:tab/>
-      </w:r>
-      <w:r>
-        <w:tab/>
-        <w:t>Curso:</w:t>
-      </w:r>
-      <w:r>
-        <w:t>Tecnólogo em gestão pública</w:t>
-      </w:r>
-    </w:p>
-    <w:p>
-      <w:pPr>
-        <w:pStyle w:val="Standard"/>
-        <w:spacing w:line="360" w:lineRule="auto"/>
-        <w:ind w:firstLine="708"/>
-        <w:outlineLvl w:val="0"/>
-      </w:pPr>
-    </w:p>
-    <w:p>
-      <w:pPr>
-        <w:pStyle w:val="Standard"/>
-        <w:spacing w:line="360" w:lineRule="auto"/>
-        <w:ind w:firstLine="708"/>
-        <w:outlineLvl w:val="0"/>
-      </w:pPr>
-      <w:r>
-        <w:t>Telefone:</w:t>
-      </w:r>
-      <w:r>
-        <w:t>Telefone não informado</w:t>
-      </w:r>
-      <w:r>
-        <w:tab/>
-      </w:r>
-      <w:r>
-        <w:tab/>
-      </w:r>
-      <w:r>
-        <w:tab/>
-      </w:r>
-      <w:r>
-        <w:tab/>
-        <w:t>Telefone:</w:t>
-      </w:r>
-      <w:r>
-        <w:t>Telefone não informado</w:t>
-      </w:r>
-    </w:p>
-    <w:p>
-      <w:pPr>
-        <w:pStyle w:val="Standard"/>
-        <w:spacing w:line="360" w:lineRule="auto"/>
-        <w:ind w:firstLine="708"/>
-        <w:outlineLvl w:val="0"/>
-      </w:pPr>
-    </w:p>
-    <w:p>
-      <w:pPr>
-        <w:pStyle w:val="Standard"/>
-        <w:spacing w:line="360" w:lineRule="auto"/>
-        <w:ind w:firstLine="708"/>
-        <w:outlineLvl w:val="0"/>
-      </w:pPr>
-      <w:r>
-        <w:t>Período:</w:t>
-      </w:r>
-      <w:r>
-        <w:t/>
-      </w:r>
-      <w:r>
-        <w:tab/>
-      </w:r>
-      <w:r>
-        <w:tab/>
-      </w:r>
-      <w:r>
-        <w:tab/>
-      </w:r>
-      <w:r>
-        <w:tab/>
-        <w:t>Turma:</w:t>
-      </w:r>
-      <w:r>
-        <w:t>A</w:t>
-      </w:r>
-    </w:p>
-    <w:p>
-      <w:pPr>
-        <w:pStyle w:val="Standard"/>
-        <w:spacing w:line="360" w:lineRule="auto"/>
-        <w:ind w:firstLine="708"/>
-        <w:outlineLvl w:val="0"/>
-      </w:pPr>
-    </w:p>
-    <w:p>
-      <w:pPr>
-        <w:pStyle w:val="Standard"/>
-        <w:spacing w:line="360" w:lineRule="auto"/>
-        <w:ind w:firstLine="708"/>
-        <w:outlineLvl w:val="0"/>
-      </w:pPr>
-      <w:r>
-        <w:t>Situação Acadêmica:</w:t>
-      </w:r>
-      <w:r>
-        <w:t>Não está mais cursando</w:t>
-      </w:r>
-    </w:p>
-    <w:p>
-      <w:pPr>
-        <w:pStyle w:val="Standard"/>
-        <w:spacing w:line="360" w:lineRule="auto"/>
-        <w:ind w:firstLine="708"/>
-        <w:outlineLvl w:val="0"/>
-      </w:pPr>
-    </w:p>
-    <w:p>
-      <w:pPr>
-        <w:pStyle w:val="Standard"/>
-        <w:spacing w:line="360" w:lineRule="auto"/>
-        <w:ind w:firstLine="708"/>
-        <w:outlineLvl w:val="0"/>
-      </w:pPr>
-      <w:r>
-        <w:t>Solicitação:</w:t>
-      </w:r>
-      <w:r>
-        <w:t>Revisão de Notas</w:t>
-      </w:r>
-    </w:p>
-    <w:p>
-      <w:pPr>
-        <w:pStyle w:val="Standard"/>
-        <w:spacing w:line="360" w:lineRule="auto"/>
-        <w:ind w:firstLine="708"/>
-        <w:outlineLvl w:val="0"/>
-      </w:pPr>
-    </w:p>
-    <w:p>
-      <w:pPr>
-        <w:pStyle w:val="Standard"/>
-        <w:spacing w:line="360" w:lineRule="auto"/>
-        <w:ind w:firstLine="708"/>
-        <w:outlineLvl w:val="0"/>
-      </w:pPr>
-      <w:r>
-        <w:t>Justificativa:</w:t>
-      </w:r>
-    </w:p>
-    <w:p>
-      <w:pPr>
-        <w:pStyle w:val="Standard"/>
-        <w:spacing w:line="360" w:lineRule="auto"/>
-        <w:ind w:firstLine="708"/>
-        <w:outlineLvl w:val="0"/>
-      </w:pPr>
-      <w:r>
-        <w:t>asdasdasdasdasd</w:t>
-      </w:r>
-      <w:bookmarkStart w:id="0" w:name="_GoBack"/>
-      <w:bookmarkEnd w:id="0"/>
-    </w:p>
-    <w:p>
-      <w:pPr>
-        <w:pStyle w:val="Standard"/>
-        <w:spacing w:line="360" w:lineRule="auto"/>
-        <w:ind w:firstLine="708"/>
-        <w:outlineLvl w:val="0"/>
-      </w:pPr>
-    </w:p>
-    <w:p>
-      <w:pPr>
-        <w:pStyle w:val="Standard"/>
-        <w:spacing w:line="360" w:lineRule="auto"/>
-        <w:ind w:firstLine="708"/>
-        <w:outlineLvl w:val="0"/>
-      </w:pPr>
-    </w:p>
-    <w:p>
-      <w:pPr>
-        <w:pStyle w:val="Standard"/>
-        <w:spacing w:line="360" w:lineRule="auto"/>
-        <w:ind w:firstLine="708"/>
-        <w:outlineLvl w:val="0"/>
-      </w:pPr>
-    </w:p>
-    <w:p>
-      <w:pPr>
-        <w:pStyle w:val="Standard"/>
-        <w:spacing w:line="360" w:lineRule="auto"/>
-        <w:ind w:firstLine="708"/>
-        <w:outlineLvl w:val="0"/>
-        <w:rPr>
-          <w:b/>
-        </w:rPr>
-      </w:pPr>
-      <w:proofErr w:type="spellStart"/>
-      <w:r>
-        <w:rPr>
-          <w:b/>
-        </w:rPr>
-        <w:t>Parecer</w:t>
-      </w:r>
-      <w:proofErr w:type="spellEnd"/>
-      <w:r>
-        <w:rPr>
-          <w:b/>
-        </w:rPr>
-        <w:t xml:space="preserve"> da Secretaria:</w:t>
-      </w:r>
-    </w:p>
-    <w:p>
-      <w:pPr>
-        <w:pStyle w:val="Standard"/>
-        <w:spacing w:line="360" w:lineRule="auto"/>
-        <w:ind w:firstLine="708"/>
-        <w:outlineLvl w:val="0"/>
-        <w:rPr>
-          <w:b/>
-        </w:rPr>
-      </w:pPr>
-      <w:r>
-        <w:rPr>
-          <w:b/>
-        </w:rPr>
-        <w:t>Novo parecer da secretaria 2</w:t>
-      </w:r>
-    </w:p>
-    <w:p>
-      <w:pPr>
-        <w:pStyle w:val="Standard"/>
-        <w:spacing w:line="360" w:lineRule="auto"/>
-        <w:ind w:firstLine="708"/>
-        <w:outlineLvl w:val="0"/>
-        <w:rPr>
-          <w:b/>
-        </w:rPr>
-      </w:pPr>
-    </w:p>
-    <w:p>
-      <w:pPr>
-        <w:pStyle w:val="Standard"/>
-        <w:spacing w:line="360" w:lineRule="auto"/>
-        <w:ind w:firstLine="708"/>
-        <w:outlineLvl w:val="0"/>
-        <w:rPr>
-          <w:b/>
-        </w:rPr>
-      </w:pPr>
-    </w:p>
-    <w:p>
-      <w:pPr>
-        <w:pStyle w:val="Standard"/>
-        <w:spacing w:line="360" w:lineRule="auto"/>
-        <w:ind w:firstLine="708"/>
-        <w:outlineLvl w:val="0"/>
-        <w:rPr>
-          <w:b/>
-        </w:rPr>
-      </w:pPr>
-      <w:proofErr w:type="spellStart"/>
-      <w:r>
-        <w:rPr>
-          <w:b/>
-        </w:rPr>
-        <w:t>Parecer</w:t>
-      </w:r>
-      <w:proofErr w:type="spellEnd"/>
-      <w:r>
-        <w:rPr>
-          <w:b/>
-        </w:rPr>
-        <w:t xml:space="preserve"> da </w:t>
-      </w:r>
-      <w:r>
-        <w:rPr>
-          <w:b/>
-        </w:rPr>
-        <w:t>Coordenação</w:t>
-      </w:r>
-      <w:r>
-        <w:rPr>
-          <w:b/>
-        </w:rPr>
-        <w:t>:</w:t>
-      </w:r>
-    </w:p>
-    <w:p>
-      <w:pPr>
-        <w:pStyle w:val="Standard"/>
-        <w:spacing w:line="360" w:lineRule="auto"/>
-        <w:ind w:firstLine="708"/>
-        <w:outlineLvl w:val="0"/>
-        <w:rPr>
-          <w:b/>
-        </w:rPr>
-      </w:pPr>
-      <w:r>
-        <w:rPr>
-          <w:b/>
-        </w:rPr>
-        <w:t>Parecer da coordenação feito</w:t>
-      </w:r>
-    </w:p>
-    <w:p>
-      <w:pPr>
-        <w:pStyle w:val="Standard"/>
-        <w:spacing w:line="360" w:lineRule="auto"/>
-        <w:ind w:firstLine="708"/>
-        <w:outlineLvl w:val="0"/>
-        <w:rPr>
-          <w:b/>
-        </w:rPr>
-      </w:pPr>
-    </w:p>
-    <w:p>
-      <w:pPr>
-        <w:pStyle w:val="Standard"/>
-        <w:spacing w:line="360" w:lineRule="auto"/>
-        <w:ind w:firstLine="708"/>
-        <w:outlineLvl w:val="0"/>
-        <w:rPr>
-          <w:b/>
-        </w:rPr>
-      </w:pPr>
-    </w:p>
-    <w:p>
-      <w:pPr>
-        <w:pStyle w:val="Standard"/>
-        <w:spacing w:line="360" w:lineRule="auto"/>
-        <w:ind w:firstLine="708"/>
-        <w:outlineLvl w:val="0"/>
-        <w:rPr>
-          <w:b/>
-        </w:rPr>
-      </w:pPr>
-      <w:proofErr w:type="spellStart"/>
-      <w:r>
-        <w:rPr>
-          <w:b/>
-        </w:rPr>
-        <w:t>Parecer</w:t>
-      </w:r>
-      <w:proofErr w:type="spellEnd"/>
-      <w:r>
-        <w:rPr>
-          <w:b/>
-        </w:rPr>
-        <w:t xml:space="preserve"> da </w:t>
-      </w:r>
-      <w:r>
-        <w:rPr>
-          <w:b/>
-        </w:rPr>
-        <w:t>Direção</w:t>
-      </w:r>
-      <w:r>
-        <w:rPr>
-          <w:b/>
-        </w:rPr>
-        <w:t>:</w:t>
-      </w:r>
-    </w:p>
-    <w:p>
-      <w:pPr>
-        <w:pStyle w:val="Standard"/>
-        <w:spacing w:line="360" w:lineRule="auto"/>
-        <w:ind w:firstLine="708"/>
-        <w:outlineLvl w:val="0"/>
-        <w:rPr>
-          <w:b/>
-        </w:rPr>
-      </w:pPr>
-      <w:r>
-        <w:rPr>
-          <w:b/>
-        </w:rPr>
-        <w:t>Novo parecer da diretoria</w:t>
-      </w:r>
-    </w:p>
-    <w:p>
-      <w:pPr>
-        <w:pStyle w:val="Standard"/>
-        <w:spacing w:line="360" w:lineRule="auto"/>
-        <w:ind w:firstLine="708"/>
-        <w:outlineLvl w:val="0"/>
-        <w:rPr>
-          <w:b/>
-        </w:rPr>
-      </w:pPr>
-    </w:p>
-    <w:p>
-      <w:pPr>
-        <w:pStyle w:val="Standard"/>
-        <w:spacing w:line="360" w:lineRule="auto"/>
-        <w:ind w:firstLine="708"/>
-        <w:outlineLvl w:val="0"/>
-        <w:rPr>
-          <w:b/>
-        </w:rPr>
-      </w:pPr>
-    </w:p>
-    <w:p>
-      <w:pPr>
-        <w:pStyle w:val="Standard"/>
-        <w:spacing w:line="360" w:lineRule="auto"/>
-        <w:ind w:firstLine="708"/>
-        <w:outlineLvl w:val="0"/>
-        <w:rPr>
-          <w:b/>
-        </w:rPr>
-      </w:pPr>
-      <w:r>
-        <w:rPr>
-          <w:b/>
-        </w:rPr>
-        <w:t xml:space="preserve">Parecer </w:t>
-      </w:r>
-      <w:r>
-        <w:rPr>
-          <w:b/>
-        </w:rPr>
-        <w:t>do NAPES</w:t>
-      </w:r>
-      <w:r>
-        <w:rPr>
-          <w:b/>
-        </w:rPr>
-        <w:t>:</w:t>
-      </w:r>
-    </w:p>
-    <w:p>
-      <w:pPr>
-        <w:pStyle w:val="Standard"/>
-        <w:spacing w:line="360" w:lineRule="auto"/>
-        <w:ind w:firstLine="708"/>
-        <w:outlineLvl w:val="0"/>
-        <w:rPr>
-          <w:b/>
-        </w:rPr>
-      </w:pPr>
-      <w:r>
-        <w:rPr>
-          <w:b/>
-        </w:rPr>
-        <w:t>Parecer do Napes feito</w:t>
-      </w:r>
-    </w:p>
-    <w:p>
-      <w:pPr>
-        <w:pStyle w:val="Standard"/>
-        <w:spacing w:line="360" w:lineRule="auto"/>
-        <w:ind w:firstLine="708"/>
-        <w:outlineLvl w:val="0"/>
-        <w:rPr>
-          <w:b/>
-        </w:rPr>
-      </w:pPr>
-    </w:p>
-    <w:p>
-      <w:pPr>
-        <w:pStyle w:val="Standard"/>
-        <w:spacing w:line="360" w:lineRule="auto"/>
-        <w:ind w:firstLine="708"/>
-        <w:outlineLvl w:val="0"/>
-        <w:rPr>
-          <w:b/>
-        </w:rPr>
-      </w:pPr>
-    </w:p>
-    <w:p>
-      <w:pPr>
-        <w:pStyle w:val="Standard"/>
-        <w:spacing w:line="360" w:lineRule="auto"/>
-        <w:ind w:firstLine="708"/>
-        <w:outlineLvl w:val="0"/>
-        <w:rPr>
-          <w:b/>
-        </w:rPr>
-      </w:pPr>
-      <w:proofErr w:type="spellStart"/>
-      <w:r>
-        <w:rPr>
-          <w:b/>
-        </w:rPr>
-        <w:t>Parecer</w:t>
-      </w:r>
-      <w:proofErr w:type="spellEnd"/>
-      <w:r>
-        <w:rPr>
-          <w:b/>
-        </w:rPr>
-        <w:t xml:space="preserve"> da Biblioteca:</w:t>
-      </w:r>
-    </w:p>
-    <w:p>
-      <w:pPr>
-        <w:pStyle w:val="Standard"/>
-        <w:spacing w:line="360" w:lineRule="auto"/>
-        <w:ind w:firstLine="708"/>
-        <w:outlineLvl w:val="0"/>
-        <w:rPr>
-          <w:b/>
-        </w:rPr>
-      </w:pPr>
-      <w:r>
-        <w:rPr>
-          <w:b/>
-        </w:rPr>
-        <w:t>Novo parecer da bilbioteca 2</w:t>
-      </w:r>
-    </w:p>
-    <w:p>
-      <w:pPr>
-        <w:pStyle w:val="Standard"/>
-        <w:spacing w:line="360" w:lineRule="auto"/>
-        <w:ind w:firstLine="708"/>
-        <w:outlineLvl w:val="0"/>
-        <w:rPr>
-          <w:b/>
-        </w:rPr>
-      </w:pPr>
-    </w:p>
-    <w:p>
-      <w:pPr>
-        <w:pStyle w:val="Standard"/>
-        <w:spacing w:line="360" w:lineRule="auto"/>
-        <w:ind w:firstLine="708"/>
-        <w:outlineLvl w:val="0"/>
-        <w:rPr>
-          <w:b/>
-        </w:rPr>
-      </w:pPr>
-    </w:p>
-    <w:p>
-      <w:pPr>
-        <w:pStyle w:val="Standard"/>
-        <w:spacing w:line="360" w:lineRule="auto"/>
-        <w:ind w:firstLine="708"/>
-        <w:outlineLvl w:val="0"/>
-        <w:rPr>
-          <w:b/>
-        </w:rPr>
-      </w:pPr>
-      <w:r>
-        <w:rPr>
-          <w:b/>
-        </w:rPr>
-        <w:t>Parecer do Financeiro:</w:t>
-      </w:r>
-    </w:p>
-    <w:p>
-      <w:pPr>
-        <w:pStyle w:val="Standard"/>
-        <w:spacing w:line="360" w:lineRule="auto"/>
-        <w:ind w:firstLine="708"/>
-        <w:outlineLvl w:val="0"/>
-        <w:rPr>
-          <w:b/>
-        </w:rPr>
-      </w:pPr>
-      <w:r>
-        <w:rPr>
-          <w:b/>
-        </w:rPr>
-        <w:t/>
-      </w:r>
     </w:p>
     <w:sectPr>
       <w:headerReference w:type="default" r:id="rId7"/>
@@ -734,6 +1090,26 @@
   <w:p>
     <w:pPr>
       <w:pStyle w:val="Standard"/>
+    </w:pPr>
+    <w:r>
+      <w:rPr>
+        <w:rFonts w:ascii="Wingdings" w:eastAsia="Wingdings" w:hAnsi="Wingdings" w:cs="Wingdings"/>
+        <w:sz w:val="16"/>
+        <w:szCs w:val="16"/>
+      </w:rPr>
+      <w:t></w:t>
+    </w:r>
+    <w:r>
+      <w:rPr>
+        <w:sz w:val="16"/>
+        <w:szCs w:val="16"/>
+      </w:rPr>
+      <w:t xml:space="preserve"> -------------------------------------------------------------------------------------------------------------------------------------------------------------------------</w:t>
+    </w:r>
+  </w:p>
+  <w:p>
+    <w:pPr>
+      <w:pStyle w:val="Standard"/>
       <w:ind w:right="-360"/>
       <w:rPr>
         <w:sz w:val="6"/>
@@ -761,17 +1137,7 @@
         <w:sz w:val="16"/>
         <w:szCs w:val="16"/>
       </w:rPr>
-      <w:t xml:space="preserve">                                                                                    </w:t>
-    </w:r>
-    <w:r>
-      <w:rPr>
-        <w:rFonts w:ascii="Arial" w:hAnsi="Arial" w:cs="Arial"/>
-        <w:b/>
-        <w:bCs/>
-        <w:sz w:val="16"/>
-        <w:szCs w:val="16"/>
-      </w:rPr>
-      <w:t xml:space="preserve">       </w:t>
+      <w:t xml:space="preserve">                                                                                           </w:t>
     </w:r>
   </w:p>
   <w:p>
@@ -823,12 +1189,6 @@
       <w:gridCol w:w="3121"/>
     </w:tblGrid>
     <w:tr>
-      <w:tblPrEx>
-        <w:tblCellMar>
-          <w:top w:w="0" w:type="dxa"/>
-          <w:bottom w:w="0" w:type="dxa"/>
-        </w:tblCellMar>
-      </w:tblPrEx>
       <w:trPr>
         <w:trHeight w:val="979"/>
       </w:trPr>
@@ -977,6 +1337,12 @@
             </w:rPr>
             <w:t xml:space="preserve">Processo nº </w:t>
           </w:r>
+          <w:r>
+            <w:rPr>
+              <w:b/>
+            </w:rPr>
+            <w:t>67</w:t>
+          </w:r>
         </w:p>
         <w:p>
           <w:pPr>
@@ -995,7 +1361,15 @@
               <w:sz w:val="24"/>
               <w:szCs w:val="24"/>
             </w:rPr>
-            <w:t>Data:</w:t>
+            <w:t xml:space="preserve">Data: </w:t>
+          </w:r>
+          <w:r>
+            <w:rPr>
+              <w:b/>
+              <w:sz w:val="24"/>
+              <w:szCs w:val="24"/>
+            </w:rPr>
+            <w:t>3/8/2018</w:t>
           </w:r>
         </w:p>
       </w:tc>
@@ -1016,10 +1390,10 @@
 <file path=word/numbering.xml><?xml version="1.0" encoding="utf-8"?>
 <w:numbering xmlns:wpc="http://schemas.microsoft.com/office/word/2010/wordprocessingCanvas" xmlns:cx="http://schemas.microsoft.com/office/drawing/2014/chartex" xmlns:cx1="http://schemas.microsoft.com/office/drawing/2015/9/8/chartex" xmlns:cx2="http://schemas.microsoft.com/office/drawing/2015/10/21/chartex" xmlns:cx3="http://schemas.microsoft.com/office/drawing/2016/5/9/chartex" xmlns:cx4="http://schemas.microsoft.com/office/drawing/2016/5/10/chartex" xmlns:cx5="http://schemas.microsoft.com/office/drawing/2016/5/11/chartex" xmlns:cx6="http://schemas.microsoft.com/office/drawing/2016/5/12/chartex" xmlns:cx7="http://schemas.microsoft.com/office/drawing/2016/5/13/chartex" xmlns:cx8="http://schemas.microsoft.com/office/drawing/2016/5/14/chartex" xmlns:mc="http://schemas.openxmlformats.org/markup-compatibility/2006" xmlns:aink="http://schemas.microsoft.com/office/drawing/2016/ink" xmlns:am3d="http://schemas.microsoft.com/office/drawing/2017/model3d" xmlns:o="urn:schemas-microsoft-com:office:office" xmlns:r="http://schemas.openxmlformats.org/officeDocument/2006/relationships" xmlns:m="http://schemas.openxmlformats.org/officeDocument/2006/math" xmlns:v="urn:schemas-microsoft-com:vml" xmlns:wp14="http://schemas.microsoft.com/office/word/2010/wordprocessingDrawing" xmlns:wp="http://schemas.openxmlformats.org/drawingml/2006/wordprocessingDrawing" xmlns:w10="urn:schemas-microsoft-com:office:word" xmlns:w="http://schemas.openxmlformats.org/wordprocessingml/2006/main" xmlns:w14="http://schemas.microsoft.com/office/word/2010/wordml" xmlns:w15="http://schemas.microsoft.com/office/word/2012/wordml" xmlns:w16cid="http://schemas.microsoft.com/office/word/2016/wordml/cid" xmlns:w16se="http://schemas.microsoft.com/office/word/2015/wordml/symex" xmlns:wpg="http://schemas.microsoft.com/office/word/2010/wordprocessingGroup" xmlns:wpi="http://schemas.microsoft.com/office/word/2010/wordprocessingInk" xmlns:wne="http://schemas.microsoft.com/office/word/2006/wordml" xmlns:wps="http://schemas.microsoft.com/office/word/2010/wordprocessingShape" mc:Ignorable="w14 w15 w16se w16cid wp14">
   <w:abstractNum w:abstractNumId="0" w15:restartNumberingAfterBreak="0">
-    <w:nsid w:val="0BB41CEC"/>
+    <w:nsid w:val="3CDF6999"/>
     <w:multiLevelType w:val="multilevel"/>
-    <w:tmpl w:val="80C0E5C8"/>
-    <w:styleLink w:val="NoList"/>
+    <w:tmpl w:val="B8B0E236"/>
+    <w:styleLink w:val="Semlista1"/>
     <w:lvl w:ilvl="0">
       <w:start w:val="1"/>
       <w:numFmt w:val="none"/>
@@ -1103,9 +1477,9 @@
     </w:lvl>
   </w:abstractNum>
   <w:abstractNum w:abstractNumId="1" w15:restartNumberingAfterBreak="0">
-    <w:nsid w:val="5BFC2B46"/>
+    <w:nsid w:val="78CD31EF"/>
     <w:multiLevelType w:val="multilevel"/>
-    <w:tmpl w:val="BBA8D082"/>
+    <w:tmpl w:val="D99CEF0A"/>
     <w:styleLink w:val="WWNum1"/>
     <w:lvl w:ilvl="0">
       <w:start w:val="1"/>
@@ -1808,8 +2182,8 @@
       <w:szCs w:val="24"/>
     </w:rPr>
   </w:style>
-  <w:style w:type="numbering" w:customStyle="1" w:styleId="NoList">
-    <w:name w:val="No List"/>
+  <w:style w:type="numbering" w:customStyle="1" w:styleId="Semlista1">
+    <w:name w:val="Sem lista1"/>
     <w:basedOn w:val="Semlista"/>
     <w:pPr>
       <w:numPr>
@@ -1825,6 +2199,54 @@
         <w:numId w:val="2"/>
       </w:numPr>
     </w:pPr>
+  </w:style>
+  <w:style w:type="character" w:customStyle="1" w:styleId="5yl5">
+    <w:name w:val="_5yl5"/>
+    <w:basedOn w:val="Fontepargpadro"/>
+    <w:rsid w:val="00BA3787"/>
+  </w:style>
+  <w:style w:type="paragraph" w:styleId="Partesuperior-zdoformulrio">
+    <w:name w:val="HTML Top of Form"/>
+    <w:basedOn w:val="Normal"/>
+    <w:next w:val="Normal"/>
+    <w:link w:val="Partesuperior-zdoformulrioChar"/>
+    <w:hidden/>
+    <w:uiPriority w:val="99"/>
+    <w:semiHidden/>
+    <w:unhideWhenUsed/>
+    <w:rsid w:val="00BA3787"/>
+    <w:pPr>
+      <w:widowControl/>
+      <w:pBdr>
+        <w:bottom w:val="single" w:sz="6" w:space="1" w:color="auto"/>
+      </w:pBdr>
+      <w:suppressAutoHyphens w:val="0"/>
+      <w:autoSpaceDN/>
+      <w:jc w:val="center"/>
+      <w:textAlignment w:val="auto"/>
+    </w:pPr>
+    <w:rPr>
+      <w:rFonts w:ascii="Arial" w:hAnsi="Arial" w:cs="Arial"/>
+      <w:vanish/>
+      <w:kern w:val="0"/>
+      <w:sz w:val="16"/>
+      <w:szCs w:val="16"/>
+    </w:rPr>
+  </w:style>
+  <w:style w:type="character" w:customStyle="1" w:styleId="Partesuperior-zdoformulrioChar">
+    <w:name w:val="Parte superior-z do formulário Char"/>
+    <w:basedOn w:val="Fontepargpadro"/>
+    <w:link w:val="Partesuperior-zdoformulrio"/>
+    <w:uiPriority w:val="99"/>
+    <w:semiHidden/>
+    <w:rsid w:val="00BA3787"/>
+    <w:rPr>
+      <w:rFonts w:ascii="Arial" w:hAnsi="Arial" w:cs="Arial"/>
+      <w:vanish/>
+      <w:kern w:val="0"/>
+      <w:sz w:val="16"/>
+      <w:szCs w:val="16"/>
+    </w:rPr>
   </w:style>
 </w:styles>
 </file>

</xml_diff>

<commit_message>
added new type of user: caa
</commit_message>
<xml_diff>
--- a/secretariavirtual/common-static/static/temporary-documents/requerimento-numero-67.docx
+++ b/secretariavirtual/common-static/static/temporary-documents/requerimento-numero-67.docx
@@ -623,8 +623,6 @@
           <w:shd w:val="clear" w:color="auto" w:fill="000000"/>
         </w:rPr>
       </w:pPr>
-      <w:bookmarkStart w:id="0" w:name="_GoBack"/>
-      <w:bookmarkEnd w:id="0"/>
     </w:p>
     <w:p>
       <w:pPr>
@@ -892,7 +890,7 @@
         <w:rPr>
           <w:noProof/>
         </w:rPr>
-        <w:t>Parecer do Napes feito</w:t>
+        <w:t>Parecer não informado</w:t>
       </w:r>
     </w:p>
     <w:p>
@@ -959,6 +957,9 @@
         <w:pStyle w:val="Standard"/>
         <w:spacing w:line="360" w:lineRule="auto"/>
         <w:outlineLvl w:val="0"/>
+        <w:rPr>
+          <w:noProof/>
+        </w:rPr>
       </w:pPr>
       <w:r>
         <w:rPr>
@@ -976,6 +977,44 @@
         </w:rPr>
         <w:t>Parte superior do formulário</w:t>
       </w:r>
+    </w:p>
+    <w:p>
+      <w:pPr>
+        <w:pStyle w:val="Standard"/>
+        <w:spacing w:line="360" w:lineRule="auto"/>
+        <w:outlineLvl w:val="0"/>
+      </w:pPr>
+    </w:p>
+    <w:p>
+      <w:pPr>
+        <w:pStyle w:val="Standard"/>
+        <w:spacing w:line="360" w:lineRule="auto"/>
+        <w:outlineLvl w:val="0"/>
+        <w:rPr>
+          <w:b/>
+        </w:rPr>
+      </w:pPr>
+      <w:r>
+        <w:rPr>
+          <w:b/>
+        </w:rPr>
+        <w:t>Parecer CAA:</w:t>
+      </w:r>
+    </w:p>
+    <w:p>
+      <w:pPr>
+        <w:pStyle w:val="Standard"/>
+        <w:spacing w:line="360" w:lineRule="auto"/>
+        <w:outlineLvl w:val="0"/>
+        <w:rPr>
+          <w:u w:val="single"/>
+        </w:rPr>
+      </w:pPr>
+      <w:r>
+        <w:t>Parecer do CAA feito</w:t>
+      </w:r>
+      <w:bookmarkStart w:id="0" w:name="_GoBack"/>
+      <w:bookmarkEnd w:id="0"/>
     </w:p>
     <w:p>
       <w:pPr>

</xml_diff>